<commit_message>
Adding the write up
</commit_message>
<xml_diff>
--- a/Articles/2024/5-CSS-Box-Sizing/Write Up.docx
+++ b/Articles/2024/5-CSS-Box-Sizing/Write Up.docx
@@ -8,6 +8,36 @@
       </w:pPr>
       <w:r>
         <w:t>Write Up</w:t>
+      </w:r>
+    </w:p>
+    <w:p>
+      <w:r>
+        <w:t>This week, we will be taking a look at some really weird measurement behavior from CSS, and using a technique called Box-Sizing to fix it.</w:t>
+      </w:r>
+    </w:p>
+    <w:p>
+      <w:r>
+        <w:t xml:space="preserve">So, if you are being driven crazy from things going </w:t>
+      </w:r>
+      <w:r>
+        <w:t>b</w:t>
+      </w:r>
+      <w:r>
+        <w:t>e</w:t>
+      </w:r>
+      <w:r>
+        <w:t>rserk</w:t>
+      </w:r>
+      <w:r>
+        <w:t xml:space="preserve"> after adding a border, or padding to a box, you may want to join us for our brand-new article this week entitled:</w:t>
+      </w:r>
+    </w:p>
+    <w:p>
+      <w:pPr>
+        <w:pStyle w:val="Heading1"/>
+      </w:pPr>
+      <w:r>
+        <w:t>Box-Sizing</w:t>
       </w:r>
     </w:p>
     <w:p/>

</xml_diff>